<commit_message>
Applied log reg and CNN with same fold split
</commit_message>
<xml_diff>
--- a/evaluating-performance-worksheet.docx
+++ b/evaluating-performance-worksheet.docx
@@ -1358,7 +1358,7 @@
         <mc:AlternateContent>
           <mc:Choice Requires="wps">
             <w:drawing>
-              <wp:anchor distT="0" distB="0" distL="114300" distR="114300" simplePos="0" relativeHeight="251658240" behindDoc="0" locked="0" layoutInCell="1" allowOverlap="1" wp14:anchorId="26B65E52" wp14:editId="3B5485E9">
+              <wp:anchor distT="0" distB="0" distL="114300" distR="114300" simplePos="0" relativeHeight="251658240" behindDoc="0" locked="0" layoutInCell="1" allowOverlap="1" wp14:anchorId="26B65E52" wp14:editId="38644150">
                 <wp:simplePos x="0" y="0"/>
                 <wp:positionH relativeFrom="column">
                   <wp:posOffset>0</wp:posOffset>
@@ -1405,6 +1405,336 @@
                                 <w:lang w:val="fr-FR"/>
                               </w:rPr>
                             </w:pPr>
+                            <w:proofErr w:type="spellStart"/>
+                            <w:proofErr w:type="gramStart"/>
+                            <w:r>
+                              <w:rPr>
+                                <w:rFonts w:ascii="Courier New" w:hAnsi="Courier New" w:cs="Courier New"/>
+                                <w:color w:val="000000" w:themeColor="text1"/>
+                                <w:sz w:val="16"/>
+                                <w:szCs w:val="16"/>
+                                <w:lang w:val="fr-FR"/>
+                              </w:rPr>
+                              <w:t>task</w:t>
+                            </w:r>
+                            <w:proofErr w:type="spellEnd"/>
+                            <w:proofErr w:type="gramEnd"/>
+                            <w:r>
+                              <w:rPr>
+                                <w:rFonts w:ascii="Courier New" w:hAnsi="Courier New" w:cs="Courier New"/>
+                                <w:color w:val="000000" w:themeColor="text1"/>
+                                <w:sz w:val="16"/>
+                                <w:szCs w:val="16"/>
+                                <w:lang w:val="fr-FR"/>
+                              </w:rPr>
+                              <w:t xml:space="preserve"> &lt;- </w:t>
+                            </w:r>
+                            <w:proofErr w:type="spellStart"/>
+                            <w:r>
+                              <w:rPr>
+                                <w:rFonts w:ascii="Courier New" w:hAnsi="Courier New" w:cs="Courier New"/>
+                                <w:color w:val="000000" w:themeColor="text1"/>
+                                <w:sz w:val="16"/>
+                                <w:szCs w:val="16"/>
+                                <w:lang w:val="fr-FR"/>
+                              </w:rPr>
+                              <w:t>as_task_classif</w:t>
+                            </w:r>
+                            <w:proofErr w:type="spellEnd"/>
+                            <w:r>
+                              <w:rPr>
+                                <w:rFonts w:ascii="Courier New" w:hAnsi="Courier New" w:cs="Courier New"/>
+                                <w:color w:val="000000" w:themeColor="text1"/>
+                                <w:sz w:val="16"/>
+                                <w:szCs w:val="16"/>
+                                <w:lang w:val="fr-FR"/>
+                              </w:rPr>
+                              <w:t>(</w:t>
+                            </w:r>
+                            <w:proofErr w:type="spellStart"/>
+                            <w:r>
+                              <w:rPr>
+                                <w:rFonts w:ascii="Courier New" w:hAnsi="Courier New" w:cs="Courier New"/>
+                                <w:color w:val="000000" w:themeColor="text1"/>
+                                <w:sz w:val="16"/>
+                                <w:szCs w:val="16"/>
+                                <w:lang w:val="fr-FR"/>
+                              </w:rPr>
+                              <w:t>heartdata</w:t>
+                            </w:r>
+                            <w:proofErr w:type="spellEnd"/>
+                            <w:r>
+                              <w:rPr>
+                                <w:rFonts w:ascii="Courier New" w:hAnsi="Courier New" w:cs="Courier New"/>
+                                <w:color w:val="000000" w:themeColor="text1"/>
+                                <w:sz w:val="16"/>
+                                <w:szCs w:val="16"/>
+                                <w:lang w:val="fr-FR"/>
+                              </w:rPr>
+                              <w:t xml:space="preserve">, </w:t>
+                            </w:r>
+                            <w:proofErr w:type="spellStart"/>
+                            <w:r>
+                              <w:rPr>
+                                <w:rFonts w:ascii="Courier New" w:hAnsi="Courier New" w:cs="Courier New"/>
+                                <w:color w:val="000000" w:themeColor="text1"/>
+                                <w:sz w:val="16"/>
+                                <w:szCs w:val="16"/>
+                                <w:lang w:val="fr-FR"/>
+                              </w:rPr>
+                              <w:t>target</w:t>
+                            </w:r>
+                            <w:proofErr w:type="spellEnd"/>
+                            <w:r>
+                              <w:rPr>
+                                <w:rFonts w:ascii="Courier New" w:hAnsi="Courier New" w:cs="Courier New"/>
+                                <w:color w:val="000000" w:themeColor="text1"/>
+                                <w:sz w:val="16"/>
+                                <w:szCs w:val="16"/>
+                                <w:lang w:val="fr-FR"/>
+                              </w:rPr>
+                              <w:t>='</w:t>
+                            </w:r>
+                            <w:proofErr w:type="spellStart"/>
+                            <w:r>
+                              <w:rPr>
+                                <w:rFonts w:ascii="Courier New" w:hAnsi="Courier New" w:cs="Courier New"/>
+                                <w:color w:val="000000" w:themeColor="text1"/>
+                                <w:sz w:val="16"/>
+                                <w:szCs w:val="16"/>
+                                <w:lang w:val="fr-FR"/>
+                              </w:rPr>
+                              <w:t>hd</w:t>
+                            </w:r>
+                            <w:proofErr w:type="spellEnd"/>
+                            <w:r>
+                              <w:rPr>
+                                <w:rFonts w:ascii="Courier New" w:hAnsi="Courier New" w:cs="Courier New"/>
+                                <w:color w:val="000000" w:themeColor="text1"/>
+                                <w:sz w:val="16"/>
+                                <w:szCs w:val="16"/>
+                                <w:lang w:val="fr-FR"/>
+                              </w:rPr>
+                              <w:t>', positive = "</w:t>
+                            </w:r>
+                            <w:proofErr w:type="spellStart"/>
+                            <w:r>
+                              <w:rPr>
+                                <w:rFonts w:ascii="Courier New" w:hAnsi="Courier New" w:cs="Courier New"/>
+                                <w:color w:val="000000" w:themeColor="text1"/>
+                                <w:sz w:val="16"/>
+                                <w:szCs w:val="16"/>
+                                <w:lang w:val="fr-FR"/>
+                              </w:rPr>
+                              <w:t>presence</w:t>
+                            </w:r>
+                            <w:proofErr w:type="spellEnd"/>
+                            <w:r>
+                              <w:rPr>
+                                <w:rFonts w:ascii="Courier New" w:hAnsi="Courier New" w:cs="Courier New"/>
+                                <w:color w:val="000000" w:themeColor="text1"/>
+                                <w:sz w:val="16"/>
+                                <w:szCs w:val="16"/>
+                                <w:lang w:val="fr-FR"/>
+                              </w:rPr>
+                              <w:t>", id = "</w:t>
+                            </w:r>
+                            <w:proofErr w:type="spellStart"/>
+                            <w:r>
+                              <w:rPr>
+                                <w:rFonts w:ascii="Courier New" w:hAnsi="Courier New" w:cs="Courier New"/>
+                                <w:color w:val="000000" w:themeColor="text1"/>
+                                <w:sz w:val="16"/>
+                                <w:szCs w:val="16"/>
+                                <w:lang w:val="fr-FR"/>
+                              </w:rPr>
+                              <w:t>heart</w:t>
+                            </w:r>
+                            <w:proofErr w:type="spellEnd"/>
+                            <w:r>
+                              <w:rPr>
+                                <w:rFonts w:ascii="Courier New" w:hAnsi="Courier New" w:cs="Courier New"/>
+                                <w:color w:val="000000" w:themeColor="text1"/>
+                                <w:sz w:val="16"/>
+                                <w:szCs w:val="16"/>
+                                <w:lang w:val="fr-FR"/>
+                              </w:rPr>
+                              <w:t xml:space="preserve"> </w:t>
+                            </w:r>
+                            <w:proofErr w:type="spellStart"/>
+                            <w:r>
+                              <w:rPr>
+                                <w:rFonts w:ascii="Courier New" w:hAnsi="Courier New" w:cs="Courier New"/>
+                                <w:color w:val="000000" w:themeColor="text1"/>
+                                <w:sz w:val="16"/>
+                                <w:szCs w:val="16"/>
+                                <w:lang w:val="fr-FR"/>
+                              </w:rPr>
+                              <w:t>disease</w:t>
+                            </w:r>
+                            <w:proofErr w:type="spellEnd"/>
+                            <w:r>
+                              <w:rPr>
+                                <w:rFonts w:ascii="Courier New" w:hAnsi="Courier New" w:cs="Courier New"/>
+                                <w:color w:val="000000" w:themeColor="text1"/>
+                                <w:sz w:val="16"/>
+                                <w:szCs w:val="16"/>
+                                <w:lang w:val="fr-FR"/>
+                              </w:rPr>
+                              <w:t>")</w:t>
+                            </w:r>
+                          </w:p>
+                          <w:p>
+                            <w:pPr>
+                              <w:spacing w:after="0"/>
+                              <w:rPr>
+                                <w:rFonts w:ascii="Courier New" w:hAnsi="Courier New" w:cs="Courier New"/>
+                                <w:color w:val="000000" w:themeColor="text1"/>
+                                <w:sz w:val="16"/>
+                                <w:szCs w:val="16"/>
+                                <w:lang w:val="fr-FR"/>
+                              </w:rPr>
+                            </w:pPr>
+                            <w:proofErr w:type="gramStart"/>
+                            <w:r>
+                              <w:rPr>
+                                <w:rFonts w:ascii="Courier New" w:hAnsi="Courier New" w:cs="Courier New"/>
+                                <w:color w:val="000000" w:themeColor="text1"/>
+                                <w:sz w:val="16"/>
+                                <w:szCs w:val="16"/>
+                                <w:lang w:val="fr-FR"/>
+                              </w:rPr>
+                              <w:t>parts</w:t>
+                            </w:r>
+                            <w:proofErr w:type="gramEnd"/>
+                            <w:r>
+                              <w:rPr>
+                                <w:rFonts w:ascii="Courier New" w:hAnsi="Courier New" w:cs="Courier New"/>
+                                <w:color w:val="000000" w:themeColor="text1"/>
+                                <w:sz w:val="16"/>
+                                <w:szCs w:val="16"/>
+                                <w:lang w:val="fr-FR"/>
+                              </w:rPr>
+                              <w:t xml:space="preserve"> &lt;-partition(</w:t>
+                            </w:r>
+                            <w:proofErr w:type="spellStart"/>
+                            <w:r>
+                              <w:rPr>
+                                <w:rFonts w:ascii="Courier New" w:hAnsi="Courier New" w:cs="Courier New"/>
+                                <w:color w:val="000000" w:themeColor="text1"/>
+                                <w:sz w:val="16"/>
+                                <w:szCs w:val="16"/>
+                                <w:lang w:val="fr-FR"/>
+                              </w:rPr>
+                              <w:t>task,ratio</w:t>
+                            </w:r>
+                            <w:proofErr w:type="spellEnd"/>
+                            <w:r>
+                              <w:rPr>
+                                <w:rFonts w:ascii="Courier New" w:hAnsi="Courier New" w:cs="Courier New"/>
+                                <w:color w:val="000000" w:themeColor="text1"/>
+                                <w:sz w:val="16"/>
+                                <w:szCs w:val="16"/>
+                                <w:lang w:val="fr-FR"/>
+                              </w:rPr>
+                              <w:t xml:space="preserve"> = 3/4)</w:t>
+                            </w:r>
+                          </w:p>
+                          <w:p>
+                            <w:pPr>
+                              <w:spacing w:after="0"/>
+                              <w:rPr>
+                                <w:rFonts w:ascii="Courier New" w:hAnsi="Courier New" w:cs="Courier New"/>
+                                <w:color w:val="000000" w:themeColor="text1"/>
+                                <w:sz w:val="16"/>
+                                <w:szCs w:val="16"/>
+                                <w:lang w:val="fr-FR"/>
+                              </w:rPr>
+                            </w:pPr>
+                            <w:proofErr w:type="spellStart"/>
+                            <w:proofErr w:type="gramStart"/>
+                            <w:r>
+                              <w:rPr>
+                                <w:rFonts w:ascii="Courier New" w:hAnsi="Courier New" w:cs="Courier New"/>
+                                <w:color w:val="000000" w:themeColor="text1"/>
+                                <w:sz w:val="16"/>
+                                <w:szCs w:val="16"/>
+                                <w:lang w:val="fr-FR"/>
+                              </w:rPr>
+                              <w:t>dat.train</w:t>
+                            </w:r>
+                            <w:proofErr w:type="spellEnd"/>
+                            <w:proofErr w:type="gramEnd"/>
+                            <w:r>
+                              <w:rPr>
+                                <w:rFonts w:ascii="Courier New" w:hAnsi="Courier New" w:cs="Courier New"/>
+                                <w:color w:val="000000" w:themeColor="text1"/>
+                                <w:sz w:val="16"/>
+                                <w:szCs w:val="16"/>
+                                <w:lang w:val="fr-FR"/>
+                              </w:rPr>
+                              <w:t xml:space="preserve"> &lt;- </w:t>
+                            </w:r>
+                            <w:proofErr w:type="spellStart"/>
+                            <w:r>
+                              <w:rPr>
+                                <w:rFonts w:ascii="Courier New" w:hAnsi="Courier New" w:cs="Courier New"/>
+                                <w:color w:val="000000" w:themeColor="text1"/>
+                                <w:sz w:val="16"/>
+                                <w:szCs w:val="16"/>
+                                <w:lang w:val="fr-FR"/>
+                              </w:rPr>
+                              <w:t>parts$train</w:t>
+                            </w:r>
+                            <w:proofErr w:type="spellEnd"/>
+                          </w:p>
+                          <w:p>
+                            <w:pPr>
+                              <w:spacing w:after="0"/>
+                              <w:rPr>
+                                <w:rFonts w:ascii="Courier New" w:hAnsi="Courier New" w:cs="Courier New"/>
+                                <w:color w:val="000000" w:themeColor="text1"/>
+                                <w:sz w:val="16"/>
+                                <w:szCs w:val="16"/>
+                                <w:lang w:val="fr-FR"/>
+                              </w:rPr>
+                            </w:pPr>
+                            <w:proofErr w:type="spellStart"/>
+                            <w:proofErr w:type="gramStart"/>
+                            <w:r>
+                              <w:rPr>
+                                <w:rFonts w:ascii="Courier New" w:hAnsi="Courier New" w:cs="Courier New"/>
+                                <w:color w:val="000000" w:themeColor="text1"/>
+                                <w:sz w:val="16"/>
+                                <w:szCs w:val="16"/>
+                                <w:lang w:val="fr-FR"/>
+                              </w:rPr>
+                              <w:t>dat.holdout</w:t>
+                            </w:r>
+                            <w:proofErr w:type="spellEnd"/>
+                            <w:proofErr w:type="gramEnd"/>
+                            <w:r>
+                              <w:rPr>
+                                <w:rFonts w:ascii="Courier New" w:hAnsi="Courier New" w:cs="Courier New"/>
+                                <w:color w:val="000000" w:themeColor="text1"/>
+                                <w:sz w:val="16"/>
+                                <w:szCs w:val="16"/>
+                                <w:lang w:val="fr-FR"/>
+                              </w:rPr>
+                              <w:t xml:space="preserve"> &lt;- </w:t>
+                            </w:r>
+                            <w:proofErr w:type="spellStart"/>
+                            <w:r>
+                              <w:rPr>
+                                <w:rFonts w:ascii="Courier New" w:hAnsi="Courier New" w:cs="Courier New"/>
+                                <w:color w:val="000000" w:themeColor="text1"/>
+                                <w:sz w:val="16"/>
+                                <w:szCs w:val="16"/>
+                                <w:lang w:val="fr-FR"/>
+                              </w:rPr>
+                              <w:t>parts$test</w:t>
+                            </w:r>
+                            <w:proofErr w:type="spellEnd"/>
                           </w:p>
                         </w:txbxContent>
                       </wps:txbx>
@@ -1443,6 +1773,336 @@
                           <w:lang w:val="fr-FR"/>
                         </w:rPr>
                       </w:pPr>
+                      <w:proofErr w:type="spellStart"/>
+                      <w:proofErr w:type="gramStart"/>
+                      <w:r>
+                        <w:rPr>
+                          <w:rFonts w:ascii="Courier New" w:hAnsi="Courier New" w:cs="Courier New"/>
+                          <w:color w:val="000000" w:themeColor="text1"/>
+                          <w:sz w:val="16"/>
+                          <w:szCs w:val="16"/>
+                          <w:lang w:val="fr-FR"/>
+                        </w:rPr>
+                        <w:t>task</w:t>
+                      </w:r>
+                      <w:proofErr w:type="spellEnd"/>
+                      <w:proofErr w:type="gramEnd"/>
+                      <w:r>
+                        <w:rPr>
+                          <w:rFonts w:ascii="Courier New" w:hAnsi="Courier New" w:cs="Courier New"/>
+                          <w:color w:val="000000" w:themeColor="text1"/>
+                          <w:sz w:val="16"/>
+                          <w:szCs w:val="16"/>
+                          <w:lang w:val="fr-FR"/>
+                        </w:rPr>
+                        <w:t xml:space="preserve"> &lt;- </w:t>
+                      </w:r>
+                      <w:proofErr w:type="spellStart"/>
+                      <w:r>
+                        <w:rPr>
+                          <w:rFonts w:ascii="Courier New" w:hAnsi="Courier New" w:cs="Courier New"/>
+                          <w:color w:val="000000" w:themeColor="text1"/>
+                          <w:sz w:val="16"/>
+                          <w:szCs w:val="16"/>
+                          <w:lang w:val="fr-FR"/>
+                        </w:rPr>
+                        <w:t>as_task_classif</w:t>
+                      </w:r>
+                      <w:proofErr w:type="spellEnd"/>
+                      <w:r>
+                        <w:rPr>
+                          <w:rFonts w:ascii="Courier New" w:hAnsi="Courier New" w:cs="Courier New"/>
+                          <w:color w:val="000000" w:themeColor="text1"/>
+                          <w:sz w:val="16"/>
+                          <w:szCs w:val="16"/>
+                          <w:lang w:val="fr-FR"/>
+                        </w:rPr>
+                        <w:t>(</w:t>
+                      </w:r>
+                      <w:proofErr w:type="spellStart"/>
+                      <w:r>
+                        <w:rPr>
+                          <w:rFonts w:ascii="Courier New" w:hAnsi="Courier New" w:cs="Courier New"/>
+                          <w:color w:val="000000" w:themeColor="text1"/>
+                          <w:sz w:val="16"/>
+                          <w:szCs w:val="16"/>
+                          <w:lang w:val="fr-FR"/>
+                        </w:rPr>
+                        <w:t>heartdata</w:t>
+                      </w:r>
+                      <w:proofErr w:type="spellEnd"/>
+                      <w:r>
+                        <w:rPr>
+                          <w:rFonts w:ascii="Courier New" w:hAnsi="Courier New" w:cs="Courier New"/>
+                          <w:color w:val="000000" w:themeColor="text1"/>
+                          <w:sz w:val="16"/>
+                          <w:szCs w:val="16"/>
+                          <w:lang w:val="fr-FR"/>
+                        </w:rPr>
+                        <w:t xml:space="preserve">, </w:t>
+                      </w:r>
+                      <w:proofErr w:type="spellStart"/>
+                      <w:r>
+                        <w:rPr>
+                          <w:rFonts w:ascii="Courier New" w:hAnsi="Courier New" w:cs="Courier New"/>
+                          <w:color w:val="000000" w:themeColor="text1"/>
+                          <w:sz w:val="16"/>
+                          <w:szCs w:val="16"/>
+                          <w:lang w:val="fr-FR"/>
+                        </w:rPr>
+                        <w:t>target</w:t>
+                      </w:r>
+                      <w:proofErr w:type="spellEnd"/>
+                      <w:r>
+                        <w:rPr>
+                          <w:rFonts w:ascii="Courier New" w:hAnsi="Courier New" w:cs="Courier New"/>
+                          <w:color w:val="000000" w:themeColor="text1"/>
+                          <w:sz w:val="16"/>
+                          <w:szCs w:val="16"/>
+                          <w:lang w:val="fr-FR"/>
+                        </w:rPr>
+                        <w:t>='</w:t>
+                      </w:r>
+                      <w:proofErr w:type="spellStart"/>
+                      <w:r>
+                        <w:rPr>
+                          <w:rFonts w:ascii="Courier New" w:hAnsi="Courier New" w:cs="Courier New"/>
+                          <w:color w:val="000000" w:themeColor="text1"/>
+                          <w:sz w:val="16"/>
+                          <w:szCs w:val="16"/>
+                          <w:lang w:val="fr-FR"/>
+                        </w:rPr>
+                        <w:t>hd</w:t>
+                      </w:r>
+                      <w:proofErr w:type="spellEnd"/>
+                      <w:r>
+                        <w:rPr>
+                          <w:rFonts w:ascii="Courier New" w:hAnsi="Courier New" w:cs="Courier New"/>
+                          <w:color w:val="000000" w:themeColor="text1"/>
+                          <w:sz w:val="16"/>
+                          <w:szCs w:val="16"/>
+                          <w:lang w:val="fr-FR"/>
+                        </w:rPr>
+                        <w:t>', positive = "</w:t>
+                      </w:r>
+                      <w:proofErr w:type="spellStart"/>
+                      <w:r>
+                        <w:rPr>
+                          <w:rFonts w:ascii="Courier New" w:hAnsi="Courier New" w:cs="Courier New"/>
+                          <w:color w:val="000000" w:themeColor="text1"/>
+                          <w:sz w:val="16"/>
+                          <w:szCs w:val="16"/>
+                          <w:lang w:val="fr-FR"/>
+                        </w:rPr>
+                        <w:t>presence</w:t>
+                      </w:r>
+                      <w:proofErr w:type="spellEnd"/>
+                      <w:r>
+                        <w:rPr>
+                          <w:rFonts w:ascii="Courier New" w:hAnsi="Courier New" w:cs="Courier New"/>
+                          <w:color w:val="000000" w:themeColor="text1"/>
+                          <w:sz w:val="16"/>
+                          <w:szCs w:val="16"/>
+                          <w:lang w:val="fr-FR"/>
+                        </w:rPr>
+                        <w:t>", id = "</w:t>
+                      </w:r>
+                      <w:proofErr w:type="spellStart"/>
+                      <w:r>
+                        <w:rPr>
+                          <w:rFonts w:ascii="Courier New" w:hAnsi="Courier New" w:cs="Courier New"/>
+                          <w:color w:val="000000" w:themeColor="text1"/>
+                          <w:sz w:val="16"/>
+                          <w:szCs w:val="16"/>
+                          <w:lang w:val="fr-FR"/>
+                        </w:rPr>
+                        <w:t>heart</w:t>
+                      </w:r>
+                      <w:proofErr w:type="spellEnd"/>
+                      <w:r>
+                        <w:rPr>
+                          <w:rFonts w:ascii="Courier New" w:hAnsi="Courier New" w:cs="Courier New"/>
+                          <w:color w:val="000000" w:themeColor="text1"/>
+                          <w:sz w:val="16"/>
+                          <w:szCs w:val="16"/>
+                          <w:lang w:val="fr-FR"/>
+                        </w:rPr>
+                        <w:t xml:space="preserve"> </w:t>
+                      </w:r>
+                      <w:proofErr w:type="spellStart"/>
+                      <w:r>
+                        <w:rPr>
+                          <w:rFonts w:ascii="Courier New" w:hAnsi="Courier New" w:cs="Courier New"/>
+                          <w:color w:val="000000" w:themeColor="text1"/>
+                          <w:sz w:val="16"/>
+                          <w:szCs w:val="16"/>
+                          <w:lang w:val="fr-FR"/>
+                        </w:rPr>
+                        <w:t>disease</w:t>
+                      </w:r>
+                      <w:proofErr w:type="spellEnd"/>
+                      <w:r>
+                        <w:rPr>
+                          <w:rFonts w:ascii="Courier New" w:hAnsi="Courier New" w:cs="Courier New"/>
+                          <w:color w:val="000000" w:themeColor="text1"/>
+                          <w:sz w:val="16"/>
+                          <w:szCs w:val="16"/>
+                          <w:lang w:val="fr-FR"/>
+                        </w:rPr>
+                        <w:t>")</w:t>
+                      </w:r>
+                    </w:p>
+                    <w:p>
+                      <w:pPr>
+                        <w:spacing w:after="0"/>
+                        <w:rPr>
+                          <w:rFonts w:ascii="Courier New" w:hAnsi="Courier New" w:cs="Courier New"/>
+                          <w:color w:val="000000" w:themeColor="text1"/>
+                          <w:sz w:val="16"/>
+                          <w:szCs w:val="16"/>
+                          <w:lang w:val="fr-FR"/>
+                        </w:rPr>
+                      </w:pPr>
+                      <w:proofErr w:type="gramStart"/>
+                      <w:r>
+                        <w:rPr>
+                          <w:rFonts w:ascii="Courier New" w:hAnsi="Courier New" w:cs="Courier New"/>
+                          <w:color w:val="000000" w:themeColor="text1"/>
+                          <w:sz w:val="16"/>
+                          <w:szCs w:val="16"/>
+                          <w:lang w:val="fr-FR"/>
+                        </w:rPr>
+                        <w:t>parts</w:t>
+                      </w:r>
+                      <w:proofErr w:type="gramEnd"/>
+                      <w:r>
+                        <w:rPr>
+                          <w:rFonts w:ascii="Courier New" w:hAnsi="Courier New" w:cs="Courier New"/>
+                          <w:color w:val="000000" w:themeColor="text1"/>
+                          <w:sz w:val="16"/>
+                          <w:szCs w:val="16"/>
+                          <w:lang w:val="fr-FR"/>
+                        </w:rPr>
+                        <w:t xml:space="preserve"> &lt;-partition(</w:t>
+                      </w:r>
+                      <w:proofErr w:type="spellStart"/>
+                      <w:r>
+                        <w:rPr>
+                          <w:rFonts w:ascii="Courier New" w:hAnsi="Courier New" w:cs="Courier New"/>
+                          <w:color w:val="000000" w:themeColor="text1"/>
+                          <w:sz w:val="16"/>
+                          <w:szCs w:val="16"/>
+                          <w:lang w:val="fr-FR"/>
+                        </w:rPr>
+                        <w:t>task,ratio</w:t>
+                      </w:r>
+                      <w:proofErr w:type="spellEnd"/>
+                      <w:r>
+                        <w:rPr>
+                          <w:rFonts w:ascii="Courier New" w:hAnsi="Courier New" w:cs="Courier New"/>
+                          <w:color w:val="000000" w:themeColor="text1"/>
+                          <w:sz w:val="16"/>
+                          <w:szCs w:val="16"/>
+                          <w:lang w:val="fr-FR"/>
+                        </w:rPr>
+                        <w:t xml:space="preserve"> = 3/4)</w:t>
+                      </w:r>
+                    </w:p>
+                    <w:p>
+                      <w:pPr>
+                        <w:spacing w:after="0"/>
+                        <w:rPr>
+                          <w:rFonts w:ascii="Courier New" w:hAnsi="Courier New" w:cs="Courier New"/>
+                          <w:color w:val="000000" w:themeColor="text1"/>
+                          <w:sz w:val="16"/>
+                          <w:szCs w:val="16"/>
+                          <w:lang w:val="fr-FR"/>
+                        </w:rPr>
+                      </w:pPr>
+                      <w:proofErr w:type="spellStart"/>
+                      <w:proofErr w:type="gramStart"/>
+                      <w:r>
+                        <w:rPr>
+                          <w:rFonts w:ascii="Courier New" w:hAnsi="Courier New" w:cs="Courier New"/>
+                          <w:color w:val="000000" w:themeColor="text1"/>
+                          <w:sz w:val="16"/>
+                          <w:szCs w:val="16"/>
+                          <w:lang w:val="fr-FR"/>
+                        </w:rPr>
+                        <w:t>dat.train</w:t>
+                      </w:r>
+                      <w:proofErr w:type="spellEnd"/>
+                      <w:proofErr w:type="gramEnd"/>
+                      <w:r>
+                        <w:rPr>
+                          <w:rFonts w:ascii="Courier New" w:hAnsi="Courier New" w:cs="Courier New"/>
+                          <w:color w:val="000000" w:themeColor="text1"/>
+                          <w:sz w:val="16"/>
+                          <w:szCs w:val="16"/>
+                          <w:lang w:val="fr-FR"/>
+                        </w:rPr>
+                        <w:t xml:space="preserve"> &lt;- </w:t>
+                      </w:r>
+                      <w:proofErr w:type="spellStart"/>
+                      <w:r>
+                        <w:rPr>
+                          <w:rFonts w:ascii="Courier New" w:hAnsi="Courier New" w:cs="Courier New"/>
+                          <w:color w:val="000000" w:themeColor="text1"/>
+                          <w:sz w:val="16"/>
+                          <w:szCs w:val="16"/>
+                          <w:lang w:val="fr-FR"/>
+                        </w:rPr>
+                        <w:t>parts$train</w:t>
+                      </w:r>
+                      <w:proofErr w:type="spellEnd"/>
+                    </w:p>
+                    <w:p>
+                      <w:pPr>
+                        <w:spacing w:after="0"/>
+                        <w:rPr>
+                          <w:rFonts w:ascii="Courier New" w:hAnsi="Courier New" w:cs="Courier New"/>
+                          <w:color w:val="000000" w:themeColor="text1"/>
+                          <w:sz w:val="16"/>
+                          <w:szCs w:val="16"/>
+                          <w:lang w:val="fr-FR"/>
+                        </w:rPr>
+                      </w:pPr>
+                      <w:proofErr w:type="spellStart"/>
+                      <w:proofErr w:type="gramStart"/>
+                      <w:r>
+                        <w:rPr>
+                          <w:rFonts w:ascii="Courier New" w:hAnsi="Courier New" w:cs="Courier New"/>
+                          <w:color w:val="000000" w:themeColor="text1"/>
+                          <w:sz w:val="16"/>
+                          <w:szCs w:val="16"/>
+                          <w:lang w:val="fr-FR"/>
+                        </w:rPr>
+                        <w:t>dat.holdout</w:t>
+                      </w:r>
+                      <w:proofErr w:type="spellEnd"/>
+                      <w:proofErr w:type="gramEnd"/>
+                      <w:r>
+                        <w:rPr>
+                          <w:rFonts w:ascii="Courier New" w:hAnsi="Courier New" w:cs="Courier New"/>
+                          <w:color w:val="000000" w:themeColor="text1"/>
+                          <w:sz w:val="16"/>
+                          <w:szCs w:val="16"/>
+                          <w:lang w:val="fr-FR"/>
+                        </w:rPr>
+                        <w:t xml:space="preserve"> &lt;- </w:t>
+                      </w:r>
+                      <w:proofErr w:type="spellStart"/>
+                      <w:r>
+                        <w:rPr>
+                          <w:rFonts w:ascii="Courier New" w:hAnsi="Courier New" w:cs="Courier New"/>
+                          <w:color w:val="000000" w:themeColor="text1"/>
+                          <w:sz w:val="16"/>
+                          <w:szCs w:val="16"/>
+                          <w:lang w:val="fr-FR"/>
+                        </w:rPr>
+                        <w:t>parts$test</w:t>
+                      </w:r>
+                      <w:proofErr w:type="spellEnd"/>
                     </w:p>
                   </w:txbxContent>
                 </v:textbox>
@@ -2812,16 +3472,16 @@
         <mc:AlternateContent>
           <mc:Choice Requires="wps">
             <w:drawing>
-              <wp:anchor distT="0" distB="0" distL="114300" distR="114300" simplePos="0" relativeHeight="251658241" behindDoc="0" locked="0" layoutInCell="1" allowOverlap="1" wp14:anchorId="4DCF10C9" wp14:editId="31AD925A">
+              <wp:anchor distT="0" distB="0" distL="114300" distR="114300" simplePos="0" relativeHeight="251658241" behindDoc="0" locked="0" layoutInCell="1" allowOverlap="1" wp14:anchorId="4DCF10C9" wp14:editId="1703FBB7">
                 <wp:simplePos x="0" y="0"/>
                 <wp:positionH relativeFrom="column">
-                  <wp:posOffset>46990</wp:posOffset>
+                  <wp:posOffset>51435</wp:posOffset>
                 </wp:positionH>
                 <wp:positionV relativeFrom="paragraph">
-                  <wp:posOffset>255905</wp:posOffset>
+                  <wp:posOffset>249555</wp:posOffset>
                 </wp:positionV>
-                <wp:extent cx="5598160" cy="880745"/>
-                <wp:effectExtent l="0" t="0" r="15240" b="8255"/>
+                <wp:extent cx="5598160" cy="1081405"/>
+                <wp:effectExtent l="0" t="0" r="15240" b="10795"/>
                 <wp:wrapTopAndBottom/>
                 <wp:docPr id="1137962374" name="Text Box 1137962374"/>
                 <wp:cNvGraphicFramePr/>
@@ -2832,7 +3492,7 @@
                       <wps:spPr>
                         <a:xfrm>
                           <a:off x="0" y="0"/>
-                          <a:ext cx="5598160" cy="880745"/>
+                          <a:ext cx="5598160" cy="1081405"/>
                         </a:xfrm>
                         <a:prstGeom prst="rect">
                           <a:avLst/>
@@ -2859,6 +3519,529 @@
                                 <w:lang w:val="en-US"/>
                               </w:rPr>
                             </w:pPr>
+                            <w:proofErr w:type="spellStart"/>
+                            <w:r>
+                              <w:rPr>
+                                <w:rFonts w:ascii="Courier New" w:hAnsi="Courier New" w:cs="Courier New"/>
+                                <w:color w:val="000000" w:themeColor="text1"/>
+                                <w:sz w:val="16"/>
+                                <w:szCs w:val="16"/>
+                                <w:lang w:val="en-US"/>
+                              </w:rPr>
+                              <w:t>logreg</w:t>
+                            </w:r>
+                            <w:proofErr w:type="spellEnd"/>
+                            <w:r>
+                              <w:rPr>
+                                <w:rFonts w:ascii="Courier New" w:hAnsi="Courier New" w:cs="Courier New"/>
+                                <w:color w:val="000000" w:themeColor="text1"/>
+                                <w:sz w:val="16"/>
+                                <w:szCs w:val="16"/>
+                                <w:lang w:val="en-US"/>
+                              </w:rPr>
+                              <w:t xml:space="preserve"> &lt;- </w:t>
+                            </w:r>
+                            <w:proofErr w:type="spellStart"/>
+                            <w:proofErr w:type="gramStart"/>
+                            <w:r>
+                              <w:rPr>
+                                <w:rFonts w:ascii="Courier New" w:hAnsi="Courier New" w:cs="Courier New"/>
+                                <w:color w:val="000000" w:themeColor="text1"/>
+                                <w:sz w:val="16"/>
+                                <w:szCs w:val="16"/>
+                                <w:lang w:val="en-US"/>
+                              </w:rPr>
+                              <w:t>lrn</w:t>
+                            </w:r>
+                            <w:proofErr w:type="spellEnd"/>
+                            <w:r>
+                              <w:rPr>
+                                <w:rFonts w:ascii="Courier New" w:hAnsi="Courier New" w:cs="Courier New"/>
+                                <w:color w:val="000000" w:themeColor="text1"/>
+                                <w:sz w:val="16"/>
+                                <w:szCs w:val="16"/>
+                                <w:lang w:val="en-US"/>
+                              </w:rPr>
+                              <w:t>(</w:t>
+                            </w:r>
+                            <w:proofErr w:type="gramEnd"/>
+                            <w:r>
+                              <w:rPr>
+                                <w:rFonts w:ascii="Courier New" w:hAnsi="Courier New" w:cs="Courier New"/>
+                                <w:color w:val="000000" w:themeColor="text1"/>
+                                <w:sz w:val="16"/>
+                                <w:szCs w:val="16"/>
+                                <w:lang w:val="en-US"/>
+                              </w:rPr>
+                              <w:t>"</w:t>
+                            </w:r>
+                            <w:proofErr w:type="spellStart"/>
+                            <w:r>
+                              <w:rPr>
+                                <w:rFonts w:ascii="Courier New" w:hAnsi="Courier New" w:cs="Courier New"/>
+                                <w:color w:val="000000" w:themeColor="text1"/>
+                                <w:sz w:val="16"/>
+                                <w:szCs w:val="16"/>
+                                <w:lang w:val="en-US"/>
+                              </w:rPr>
+                              <w:t>classif.log_reg</w:t>
+                            </w:r>
+                            <w:proofErr w:type="spellEnd"/>
+                            <w:r>
+                              <w:rPr>
+                                <w:rFonts w:ascii="Courier New" w:hAnsi="Courier New" w:cs="Courier New"/>
+                                <w:color w:val="000000" w:themeColor="text1"/>
+                                <w:sz w:val="16"/>
+                                <w:szCs w:val="16"/>
+                                <w:lang w:val="en-US"/>
+                              </w:rPr>
+                              <w:t xml:space="preserve">", </w:t>
+                            </w:r>
+                            <w:proofErr w:type="spellStart"/>
+                            <w:r>
+                              <w:rPr>
+                                <w:rFonts w:ascii="Courier New" w:hAnsi="Courier New" w:cs="Courier New"/>
+                                <w:color w:val="000000" w:themeColor="text1"/>
+                                <w:sz w:val="16"/>
+                                <w:szCs w:val="16"/>
+                                <w:lang w:val="en-US"/>
+                              </w:rPr>
+                              <w:t>predict_type</w:t>
+                            </w:r>
+                            <w:proofErr w:type="spellEnd"/>
+                            <w:r>
+                              <w:rPr>
+                                <w:rFonts w:ascii="Courier New" w:hAnsi="Courier New" w:cs="Courier New"/>
+                                <w:color w:val="000000" w:themeColor="text1"/>
+                                <w:sz w:val="16"/>
+                                <w:szCs w:val="16"/>
+                                <w:lang w:val="en-US"/>
+                              </w:rPr>
+                              <w:t>="prob")</w:t>
+                            </w:r>
+                          </w:p>
+                          <w:p>
+                            <w:pPr>
+                              <w:spacing w:after="0"/>
+                              <w:rPr>
+                                <w:rFonts w:ascii="Courier New" w:hAnsi="Courier New" w:cs="Courier New"/>
+                                <w:color w:val="000000" w:themeColor="text1"/>
+                                <w:sz w:val="16"/>
+                                <w:szCs w:val="16"/>
+                                <w:lang w:val="en-US"/>
+                              </w:rPr>
+                            </w:pPr>
+                            <w:proofErr w:type="spellStart"/>
+                            <w:r>
+                              <w:rPr>
+                                <w:rFonts w:ascii="Courier New" w:hAnsi="Courier New" w:cs="Courier New"/>
+                                <w:color w:val="000000" w:themeColor="text1"/>
+                                <w:sz w:val="16"/>
+                                <w:szCs w:val="16"/>
+                                <w:lang w:val="en-US"/>
+                              </w:rPr>
+                              <w:t>lrcvscheme$instantiate</w:t>
+                            </w:r>
+                            <w:proofErr w:type="spellEnd"/>
+                            <w:r>
+                              <w:rPr>
+                                <w:rFonts w:ascii="Courier New" w:hAnsi="Courier New" w:cs="Courier New"/>
+                                <w:color w:val="000000" w:themeColor="text1"/>
+                                <w:sz w:val="16"/>
+                                <w:szCs w:val="16"/>
+                                <w:lang w:val="en-US"/>
+                              </w:rPr>
+                              <w:t>(</w:t>
+                            </w:r>
+                            <w:proofErr w:type="spellStart"/>
+                            <w:r>
+                              <w:rPr>
+                                <w:rFonts w:ascii="Courier New" w:hAnsi="Courier New" w:cs="Courier New"/>
+                                <w:color w:val="000000" w:themeColor="text1"/>
+                                <w:sz w:val="16"/>
+                                <w:szCs w:val="16"/>
+                                <w:lang w:val="en-US"/>
+                              </w:rPr>
+                              <w:t>tasktrain</w:t>
+                            </w:r>
+                            <w:proofErr w:type="spellEnd"/>
+                            <w:r>
+                              <w:rPr>
+                                <w:rFonts w:ascii="Courier New" w:hAnsi="Courier New" w:cs="Courier New"/>
+                                <w:color w:val="000000" w:themeColor="text1"/>
+                                <w:sz w:val="16"/>
+                                <w:szCs w:val="16"/>
+                                <w:lang w:val="en-US"/>
+                              </w:rPr>
+                              <w:t>)</w:t>
+                            </w:r>
+                          </w:p>
+                          <w:p>
+                            <w:pPr>
+                              <w:spacing w:after="0"/>
+                              <w:rPr>
+                                <w:rFonts w:ascii="Courier New" w:hAnsi="Courier New" w:cs="Courier New"/>
+                                <w:color w:val="000000" w:themeColor="text1"/>
+                                <w:sz w:val="16"/>
+                                <w:szCs w:val="16"/>
+                                <w:lang w:val="en-US"/>
+                              </w:rPr>
+                            </w:pPr>
+                            <w:proofErr w:type="spellStart"/>
+                            <w:r>
+                              <w:rPr>
+                                <w:rFonts w:ascii="Courier New" w:hAnsi="Courier New" w:cs="Courier New"/>
+                                <w:color w:val="000000" w:themeColor="text1"/>
+                                <w:sz w:val="16"/>
+                                <w:szCs w:val="16"/>
+                                <w:lang w:val="en-US"/>
+                              </w:rPr>
+                              <w:t>lregcy</w:t>
+                            </w:r>
+                            <w:proofErr w:type="spellEnd"/>
+                            <w:r>
+                              <w:rPr>
+                                <w:rFonts w:ascii="Courier New" w:hAnsi="Courier New" w:cs="Courier New"/>
+                                <w:color w:val="000000" w:themeColor="text1"/>
+                                <w:sz w:val="16"/>
+                                <w:szCs w:val="16"/>
+                                <w:lang w:val="en-US"/>
+                              </w:rPr>
+                              <w:t xml:space="preserve"> = </w:t>
+                            </w:r>
+                            <w:proofErr w:type="gramStart"/>
+                            <w:r>
+                              <w:rPr>
+                                <w:rFonts w:ascii="Courier New" w:hAnsi="Courier New" w:cs="Courier New"/>
+                                <w:color w:val="000000" w:themeColor="text1"/>
+                                <w:sz w:val="16"/>
+                                <w:szCs w:val="16"/>
+                                <w:lang w:val="en-US"/>
+                              </w:rPr>
+                              <w:t>resample(</w:t>
+                            </w:r>
+                            <w:proofErr w:type="spellStart"/>
+                            <w:proofErr w:type="gramEnd"/>
+                            <w:r>
+                              <w:rPr>
+                                <w:rFonts w:ascii="Courier New" w:hAnsi="Courier New" w:cs="Courier New"/>
+                                <w:color w:val="000000" w:themeColor="text1"/>
+                                <w:sz w:val="16"/>
+                                <w:szCs w:val="16"/>
+                                <w:lang w:val="en-US"/>
+                              </w:rPr>
+                              <w:t>tasktrain</w:t>
+                            </w:r>
+                            <w:proofErr w:type="spellEnd"/>
+                            <w:r>
+                              <w:rPr>
+                                <w:rFonts w:ascii="Courier New" w:hAnsi="Courier New" w:cs="Courier New"/>
+                                <w:color w:val="000000" w:themeColor="text1"/>
+                                <w:sz w:val="16"/>
+                                <w:szCs w:val="16"/>
+                                <w:lang w:val="en-US"/>
+                              </w:rPr>
+                              <w:t xml:space="preserve">, </w:t>
+                            </w:r>
+                            <w:proofErr w:type="spellStart"/>
+                            <w:r>
+                              <w:rPr>
+                                <w:rFonts w:ascii="Courier New" w:hAnsi="Courier New" w:cs="Courier New"/>
+                                <w:color w:val="000000" w:themeColor="text1"/>
+                                <w:sz w:val="16"/>
+                                <w:szCs w:val="16"/>
+                                <w:lang w:val="en-US"/>
+                              </w:rPr>
+                              <w:t>logreg</w:t>
+                            </w:r>
+                            <w:proofErr w:type="spellEnd"/>
+                            <w:r>
+                              <w:rPr>
+                                <w:rFonts w:ascii="Courier New" w:hAnsi="Courier New" w:cs="Courier New"/>
+                                <w:color w:val="000000" w:themeColor="text1"/>
+                                <w:sz w:val="16"/>
+                                <w:szCs w:val="16"/>
+                                <w:lang w:val="en-US"/>
+                              </w:rPr>
+                              <w:t xml:space="preserve">, </w:t>
+                            </w:r>
+                            <w:proofErr w:type="spellStart"/>
+                            <w:r>
+                              <w:rPr>
+                                <w:rFonts w:ascii="Courier New" w:hAnsi="Courier New" w:cs="Courier New"/>
+                                <w:color w:val="000000" w:themeColor="text1"/>
+                                <w:sz w:val="16"/>
+                                <w:szCs w:val="16"/>
+                                <w:lang w:val="en-US"/>
+                              </w:rPr>
+                              <w:t>cvscheme</w:t>
+                            </w:r>
+                            <w:proofErr w:type="spellEnd"/>
+                            <w:r>
+                              <w:rPr>
+                                <w:rFonts w:ascii="Courier New" w:hAnsi="Courier New" w:cs="Courier New"/>
+                                <w:color w:val="000000" w:themeColor="text1"/>
+                                <w:sz w:val="16"/>
+                                <w:szCs w:val="16"/>
+                                <w:lang w:val="en-US"/>
+                              </w:rPr>
+                              <w:t xml:space="preserve">, </w:t>
+                            </w:r>
+                            <w:proofErr w:type="spellStart"/>
+                            <w:r>
+                              <w:rPr>
+                                <w:rFonts w:ascii="Courier New" w:hAnsi="Courier New" w:cs="Courier New"/>
+                                <w:color w:val="000000" w:themeColor="text1"/>
+                                <w:sz w:val="16"/>
+                                <w:szCs w:val="16"/>
+                                <w:lang w:val="en-US"/>
+                              </w:rPr>
+                              <w:t>store_models</w:t>
+                            </w:r>
+                            <w:proofErr w:type="spellEnd"/>
+                            <w:r>
+                              <w:rPr>
+                                <w:rFonts w:ascii="Courier New" w:hAnsi="Courier New" w:cs="Courier New"/>
+                                <w:color w:val="000000" w:themeColor="text1"/>
+                                <w:sz w:val="16"/>
+                                <w:szCs w:val="16"/>
+                                <w:lang w:val="en-US"/>
+                              </w:rPr>
+                              <w:t>=T)</w:t>
+                            </w:r>
+                          </w:p>
+                          <w:p>
+                            <w:pPr>
+                              <w:spacing w:after="0"/>
+                              <w:rPr>
+                                <w:rFonts w:ascii="Courier New" w:hAnsi="Courier New" w:cs="Courier New"/>
+                                <w:color w:val="000000" w:themeColor="text1"/>
+                                <w:sz w:val="16"/>
+                                <w:szCs w:val="16"/>
+                                <w:lang w:val="en-US"/>
+                              </w:rPr>
+                            </w:pPr>
+                            <w:proofErr w:type="spellStart"/>
+                            <w:r>
+                              <w:rPr>
+                                <w:rFonts w:ascii="Courier New" w:hAnsi="Courier New" w:cs="Courier New"/>
+                                <w:color w:val="000000" w:themeColor="text1"/>
+                                <w:sz w:val="16"/>
+                                <w:szCs w:val="16"/>
+                                <w:lang w:val="en-US"/>
+                              </w:rPr>
+                              <w:t>meanAUCKnn</w:t>
+                            </w:r>
+                            <w:proofErr w:type="spellEnd"/>
+                            <w:r>
+                              <w:rPr>
+                                <w:rFonts w:ascii="Courier New" w:hAnsi="Courier New" w:cs="Courier New"/>
+                                <w:color w:val="000000" w:themeColor="text1"/>
+                                <w:sz w:val="16"/>
+                                <w:szCs w:val="16"/>
+                                <w:lang w:val="en-US"/>
+                              </w:rPr>
+                              <w:t xml:space="preserve"> = </w:t>
+                            </w:r>
+                            <w:proofErr w:type="spellStart"/>
+                            <w:r>
+                              <w:rPr>
+                                <w:rFonts w:ascii="Courier New" w:hAnsi="Courier New" w:cs="Courier New"/>
+                                <w:color w:val="000000" w:themeColor="text1"/>
+                                <w:sz w:val="16"/>
+                                <w:szCs w:val="16"/>
+                                <w:lang w:val="en-US"/>
+                              </w:rPr>
+                              <w:t>lregcy$aggregate</w:t>
+                            </w:r>
+                            <w:proofErr w:type="spellEnd"/>
+                            <w:r>
+                              <w:rPr>
+                                <w:rFonts w:ascii="Courier New" w:hAnsi="Courier New" w:cs="Courier New"/>
+                                <w:color w:val="000000" w:themeColor="text1"/>
+                                <w:sz w:val="16"/>
+                                <w:szCs w:val="16"/>
+                                <w:lang w:val="en-US"/>
+                              </w:rPr>
+                              <w:t>(</w:t>
+                            </w:r>
+                            <w:proofErr w:type="spellStart"/>
+                            <w:r>
+                              <w:rPr>
+                                <w:rFonts w:ascii="Courier New" w:hAnsi="Courier New" w:cs="Courier New"/>
+                                <w:color w:val="000000" w:themeColor="text1"/>
+                                <w:sz w:val="16"/>
+                                <w:szCs w:val="16"/>
+                                <w:lang w:val="en-US"/>
+                              </w:rPr>
+                              <w:t>msr</w:t>
+                            </w:r>
+                            <w:proofErr w:type="spellEnd"/>
+                            <w:r>
+                              <w:rPr>
+                                <w:rFonts w:ascii="Courier New" w:hAnsi="Courier New" w:cs="Courier New"/>
+                                <w:color w:val="000000" w:themeColor="text1"/>
+                                <w:sz w:val="16"/>
+                                <w:szCs w:val="16"/>
+                                <w:lang w:val="en-US"/>
+                              </w:rPr>
+                              <w:t>("</w:t>
+                            </w:r>
+                            <w:proofErr w:type="spellStart"/>
+                            <w:r>
+                              <w:rPr>
+                                <w:rFonts w:ascii="Courier New" w:hAnsi="Courier New" w:cs="Courier New"/>
+                                <w:color w:val="000000" w:themeColor="text1"/>
+                                <w:sz w:val="16"/>
+                                <w:szCs w:val="16"/>
+                                <w:lang w:val="en-US"/>
+                              </w:rPr>
+                              <w:t>classif.auc</w:t>
+                            </w:r>
+                            <w:proofErr w:type="spellEnd"/>
+                            <w:r>
+                              <w:rPr>
+                                <w:rFonts w:ascii="Courier New" w:hAnsi="Courier New" w:cs="Courier New"/>
+                                <w:color w:val="000000" w:themeColor="text1"/>
+                                <w:sz w:val="16"/>
+                                <w:szCs w:val="16"/>
+                                <w:lang w:val="en-US"/>
+                              </w:rPr>
+                              <w:t>"))</w:t>
+                            </w:r>
+                          </w:p>
+                          <w:p>
+                            <w:pPr>
+                              <w:spacing w:after="0"/>
+                              <w:rPr>
+                                <w:rFonts w:ascii="Courier New" w:hAnsi="Courier New" w:cs="Courier New"/>
+                                <w:color w:val="000000" w:themeColor="text1"/>
+                                <w:sz w:val="16"/>
+                                <w:szCs w:val="16"/>
+                                <w:lang w:val="en-US"/>
+                              </w:rPr>
+                            </w:pPr>
+                            <w:proofErr w:type="spellStart"/>
+                            <w:r>
+                              <w:rPr>
+                                <w:rFonts w:ascii="Courier New" w:hAnsi="Courier New" w:cs="Courier New"/>
+                                <w:color w:val="000000" w:themeColor="text1"/>
+                                <w:sz w:val="16"/>
+                                <w:szCs w:val="16"/>
+                                <w:lang w:val="en-US"/>
+                              </w:rPr>
+                              <w:t>meanAUCKnn</w:t>
+                            </w:r>
+                            <w:proofErr w:type="spellEnd"/>
+                          </w:p>
+                          <w:p>
+                            <w:pPr>
+                              <w:spacing w:after="0"/>
+                              <w:rPr>
+                                <w:rFonts w:ascii="Courier New" w:hAnsi="Courier New" w:cs="Courier New"/>
+                                <w:color w:val="000000" w:themeColor="text1"/>
+                                <w:sz w:val="16"/>
+                                <w:szCs w:val="16"/>
+                                <w:lang w:val="en-US"/>
+                              </w:rPr>
+                            </w:pPr>
+                            <w:proofErr w:type="spellStart"/>
+                            <w:proofErr w:type="gramStart"/>
+                            <w:r>
+                              <w:rPr>
+                                <w:rFonts w:ascii="Courier New" w:hAnsi="Courier New" w:cs="Courier New"/>
+                                <w:color w:val="000000" w:themeColor="text1"/>
+                                <w:sz w:val="16"/>
+                                <w:szCs w:val="16"/>
+                                <w:lang w:val="en-US"/>
+                              </w:rPr>
+                              <w:t>autoplot</w:t>
+                            </w:r>
+                            <w:proofErr w:type="spellEnd"/>
+                            <w:r>
+                              <w:rPr>
+                                <w:rFonts w:ascii="Courier New" w:hAnsi="Courier New" w:cs="Courier New"/>
+                                <w:color w:val="000000" w:themeColor="text1"/>
+                                <w:sz w:val="16"/>
+                                <w:szCs w:val="16"/>
+                                <w:lang w:val="en-US"/>
+                              </w:rPr>
+                              <w:t>(</w:t>
+                            </w:r>
+                            <w:proofErr w:type="spellStart"/>
+                            <w:proofErr w:type="gramEnd"/>
+                            <w:r>
+                              <w:rPr>
+                                <w:rFonts w:ascii="Courier New" w:hAnsi="Courier New" w:cs="Courier New"/>
+                                <w:color w:val="000000" w:themeColor="text1"/>
+                                <w:sz w:val="16"/>
+                                <w:szCs w:val="16"/>
+                                <w:lang w:val="en-US"/>
+                              </w:rPr>
+                              <w:t>lregcy</w:t>
+                            </w:r>
+                            <w:proofErr w:type="spellEnd"/>
+                            <w:r>
+                              <w:rPr>
+                                <w:rFonts w:ascii="Courier New" w:hAnsi="Courier New" w:cs="Courier New"/>
+                                <w:color w:val="000000" w:themeColor="text1"/>
+                                <w:sz w:val="16"/>
+                                <w:szCs w:val="16"/>
+                                <w:lang w:val="en-US"/>
+                              </w:rPr>
+                              <w:t>, type="roc")</w:t>
+                            </w:r>
+                          </w:p>
+                          <w:p>
+                            <w:pPr>
+                              <w:spacing w:after="0"/>
+                              <w:rPr>
+                                <w:rFonts w:ascii="Courier New" w:hAnsi="Courier New" w:cs="Courier New"/>
+                                <w:color w:val="000000" w:themeColor="text1"/>
+                                <w:sz w:val="16"/>
+                                <w:szCs w:val="16"/>
+                                <w:lang w:val="en-US"/>
+                              </w:rPr>
+                            </w:pPr>
+                          </w:p>
+                          <w:p>
+                            <w:pPr>
+                              <w:pStyle w:val="ListParagraph"/>
+                              <w:numPr>
+                                <w:ilvl w:val="0"/>
+                                <w:numId w:val="12"/>
+                              </w:numPr>
+                              <w:spacing w:after="0"/>
+                              <w:rPr>
+                                <w:rFonts w:ascii="Courier New" w:hAnsi="Courier New" w:cs="Courier New"/>
+                                <w:color w:val="000000" w:themeColor="text1"/>
+                                <w:sz w:val="16"/>
+                                <w:szCs w:val="16"/>
+                                <w:lang w:val="en-US"/>
+                              </w:rPr>
+                            </w:pPr>
+                            <w:r>
+                              <w:rPr>
+                                <w:rFonts w:ascii="Courier New" w:hAnsi="Courier New" w:cs="Courier New"/>
+                                <w:color w:val="000000" w:themeColor="text1"/>
+                                <w:sz w:val="16"/>
+                                <w:szCs w:val="16"/>
+                                <w:lang w:val="en-US"/>
+                              </w:rPr>
+                              <w:t xml:space="preserve">KNN performs slightly </w:t>
+                            </w:r>
+                            <w:proofErr w:type="gramStart"/>
+                            <w:r>
+                              <w:rPr>
+                                <w:rFonts w:ascii="Courier New" w:hAnsi="Courier New" w:cs="Courier New"/>
+                                <w:color w:val="000000" w:themeColor="text1"/>
+                                <w:sz w:val="16"/>
+                                <w:szCs w:val="16"/>
+                                <w:lang w:val="en-US"/>
+                              </w:rPr>
+                              <w:t>better</w:t>
+                            </w:r>
+                            <w:proofErr w:type="gramEnd"/>
                           </w:p>
                         </w:txbxContent>
                       </wps:txbx>
@@ -2879,7 +4062,7 @@
           </mc:Choice>
           <mc:Fallback>
             <w:pict>
-              <v:shape w14:anchorId="4DCF10C9" id="Text Box 1137962374" o:spid="_x0000_s1027" type="#_x0000_t202" style="position:absolute;margin-left:3.7pt;margin-top:20.15pt;width:440.8pt;height:69.35pt;z-index:251658241;visibility:visible;mso-wrap-style:square;mso-height-percent:0;mso-wrap-distance-left:9pt;mso-wrap-distance-top:0;mso-wrap-distance-right:9pt;mso-wrap-distance-bottom:0;mso-position-horizontal:absolute;mso-position-horizontal-relative:text;mso-position-vertical:absolute;mso-position-vertical-relative:text;mso-height-percent:0;mso-height-relative:margin;v-text-anchor:top" o:gfxdata="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" fillcolor="white [3201]" strokecolor="#4472c4 [3204]" strokeweight=".5pt">
+              <v:shape w14:anchorId="4DCF10C9" id="Text Box 1137962374" o:spid="_x0000_s1027" type="#_x0000_t202" style="position:absolute;margin-left:4.05pt;margin-top:19.65pt;width:440.8pt;height:85.15pt;z-index:251658241;visibility:visible;mso-wrap-style:square;mso-height-percent:0;mso-wrap-distance-left:9pt;mso-wrap-distance-top:0;mso-wrap-distance-right:9pt;mso-wrap-distance-bottom:0;mso-position-horizontal:absolute;mso-position-horizontal-relative:text;mso-position-vertical:absolute;mso-position-vertical-relative:text;mso-height-percent:0;mso-height-relative:margin;v-text-anchor:top" o:gfxdata="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" fillcolor="white [3201]" strokecolor="#4472c4 [3204]" strokeweight=".5pt">
                 <v:textbox>
                   <w:txbxContent>
                     <w:p>
@@ -2893,6 +4076,529 @@
                           <w:lang w:val="en-US"/>
                         </w:rPr>
                       </w:pPr>
+                      <w:proofErr w:type="spellStart"/>
+                      <w:r>
+                        <w:rPr>
+                          <w:rFonts w:ascii="Courier New" w:hAnsi="Courier New" w:cs="Courier New"/>
+                          <w:color w:val="000000" w:themeColor="text1"/>
+                          <w:sz w:val="16"/>
+                          <w:szCs w:val="16"/>
+                          <w:lang w:val="en-US"/>
+                        </w:rPr>
+                        <w:t>logreg</w:t>
+                      </w:r>
+                      <w:proofErr w:type="spellEnd"/>
+                      <w:r>
+                        <w:rPr>
+                          <w:rFonts w:ascii="Courier New" w:hAnsi="Courier New" w:cs="Courier New"/>
+                          <w:color w:val="000000" w:themeColor="text1"/>
+                          <w:sz w:val="16"/>
+                          <w:szCs w:val="16"/>
+                          <w:lang w:val="en-US"/>
+                        </w:rPr>
+                        <w:t xml:space="preserve"> &lt;- </w:t>
+                      </w:r>
+                      <w:proofErr w:type="spellStart"/>
+                      <w:proofErr w:type="gramStart"/>
+                      <w:r>
+                        <w:rPr>
+                          <w:rFonts w:ascii="Courier New" w:hAnsi="Courier New" w:cs="Courier New"/>
+                          <w:color w:val="000000" w:themeColor="text1"/>
+                          <w:sz w:val="16"/>
+                          <w:szCs w:val="16"/>
+                          <w:lang w:val="en-US"/>
+                        </w:rPr>
+                        <w:t>lrn</w:t>
+                      </w:r>
+                      <w:proofErr w:type="spellEnd"/>
+                      <w:r>
+                        <w:rPr>
+                          <w:rFonts w:ascii="Courier New" w:hAnsi="Courier New" w:cs="Courier New"/>
+                          <w:color w:val="000000" w:themeColor="text1"/>
+                          <w:sz w:val="16"/>
+                          <w:szCs w:val="16"/>
+                          <w:lang w:val="en-US"/>
+                        </w:rPr>
+                        <w:t>(</w:t>
+                      </w:r>
+                      <w:proofErr w:type="gramEnd"/>
+                      <w:r>
+                        <w:rPr>
+                          <w:rFonts w:ascii="Courier New" w:hAnsi="Courier New" w:cs="Courier New"/>
+                          <w:color w:val="000000" w:themeColor="text1"/>
+                          <w:sz w:val="16"/>
+                          <w:szCs w:val="16"/>
+                          <w:lang w:val="en-US"/>
+                        </w:rPr>
+                        <w:t>"</w:t>
+                      </w:r>
+                      <w:proofErr w:type="spellStart"/>
+                      <w:r>
+                        <w:rPr>
+                          <w:rFonts w:ascii="Courier New" w:hAnsi="Courier New" w:cs="Courier New"/>
+                          <w:color w:val="000000" w:themeColor="text1"/>
+                          <w:sz w:val="16"/>
+                          <w:szCs w:val="16"/>
+                          <w:lang w:val="en-US"/>
+                        </w:rPr>
+                        <w:t>classif.log_reg</w:t>
+                      </w:r>
+                      <w:proofErr w:type="spellEnd"/>
+                      <w:r>
+                        <w:rPr>
+                          <w:rFonts w:ascii="Courier New" w:hAnsi="Courier New" w:cs="Courier New"/>
+                          <w:color w:val="000000" w:themeColor="text1"/>
+                          <w:sz w:val="16"/>
+                          <w:szCs w:val="16"/>
+                          <w:lang w:val="en-US"/>
+                        </w:rPr>
+                        <w:t xml:space="preserve">", </w:t>
+                      </w:r>
+                      <w:proofErr w:type="spellStart"/>
+                      <w:r>
+                        <w:rPr>
+                          <w:rFonts w:ascii="Courier New" w:hAnsi="Courier New" w:cs="Courier New"/>
+                          <w:color w:val="000000" w:themeColor="text1"/>
+                          <w:sz w:val="16"/>
+                          <w:szCs w:val="16"/>
+                          <w:lang w:val="en-US"/>
+                        </w:rPr>
+                        <w:t>predict_type</w:t>
+                      </w:r>
+                      <w:proofErr w:type="spellEnd"/>
+                      <w:r>
+                        <w:rPr>
+                          <w:rFonts w:ascii="Courier New" w:hAnsi="Courier New" w:cs="Courier New"/>
+                          <w:color w:val="000000" w:themeColor="text1"/>
+                          <w:sz w:val="16"/>
+                          <w:szCs w:val="16"/>
+                          <w:lang w:val="en-US"/>
+                        </w:rPr>
+                        <w:t>="prob")</w:t>
+                      </w:r>
+                    </w:p>
+                    <w:p>
+                      <w:pPr>
+                        <w:spacing w:after="0"/>
+                        <w:rPr>
+                          <w:rFonts w:ascii="Courier New" w:hAnsi="Courier New" w:cs="Courier New"/>
+                          <w:color w:val="000000" w:themeColor="text1"/>
+                          <w:sz w:val="16"/>
+                          <w:szCs w:val="16"/>
+                          <w:lang w:val="en-US"/>
+                        </w:rPr>
+                      </w:pPr>
+                      <w:proofErr w:type="spellStart"/>
+                      <w:r>
+                        <w:rPr>
+                          <w:rFonts w:ascii="Courier New" w:hAnsi="Courier New" w:cs="Courier New"/>
+                          <w:color w:val="000000" w:themeColor="text1"/>
+                          <w:sz w:val="16"/>
+                          <w:szCs w:val="16"/>
+                          <w:lang w:val="en-US"/>
+                        </w:rPr>
+                        <w:t>lrcvscheme$instantiate</w:t>
+                      </w:r>
+                      <w:proofErr w:type="spellEnd"/>
+                      <w:r>
+                        <w:rPr>
+                          <w:rFonts w:ascii="Courier New" w:hAnsi="Courier New" w:cs="Courier New"/>
+                          <w:color w:val="000000" w:themeColor="text1"/>
+                          <w:sz w:val="16"/>
+                          <w:szCs w:val="16"/>
+                          <w:lang w:val="en-US"/>
+                        </w:rPr>
+                        <w:t>(</w:t>
+                      </w:r>
+                      <w:proofErr w:type="spellStart"/>
+                      <w:r>
+                        <w:rPr>
+                          <w:rFonts w:ascii="Courier New" w:hAnsi="Courier New" w:cs="Courier New"/>
+                          <w:color w:val="000000" w:themeColor="text1"/>
+                          <w:sz w:val="16"/>
+                          <w:szCs w:val="16"/>
+                          <w:lang w:val="en-US"/>
+                        </w:rPr>
+                        <w:t>tasktrain</w:t>
+                      </w:r>
+                      <w:proofErr w:type="spellEnd"/>
+                      <w:r>
+                        <w:rPr>
+                          <w:rFonts w:ascii="Courier New" w:hAnsi="Courier New" w:cs="Courier New"/>
+                          <w:color w:val="000000" w:themeColor="text1"/>
+                          <w:sz w:val="16"/>
+                          <w:szCs w:val="16"/>
+                          <w:lang w:val="en-US"/>
+                        </w:rPr>
+                        <w:t>)</w:t>
+                      </w:r>
+                    </w:p>
+                    <w:p>
+                      <w:pPr>
+                        <w:spacing w:after="0"/>
+                        <w:rPr>
+                          <w:rFonts w:ascii="Courier New" w:hAnsi="Courier New" w:cs="Courier New"/>
+                          <w:color w:val="000000" w:themeColor="text1"/>
+                          <w:sz w:val="16"/>
+                          <w:szCs w:val="16"/>
+                          <w:lang w:val="en-US"/>
+                        </w:rPr>
+                      </w:pPr>
+                      <w:proofErr w:type="spellStart"/>
+                      <w:r>
+                        <w:rPr>
+                          <w:rFonts w:ascii="Courier New" w:hAnsi="Courier New" w:cs="Courier New"/>
+                          <w:color w:val="000000" w:themeColor="text1"/>
+                          <w:sz w:val="16"/>
+                          <w:szCs w:val="16"/>
+                          <w:lang w:val="en-US"/>
+                        </w:rPr>
+                        <w:t>lregcy</w:t>
+                      </w:r>
+                      <w:proofErr w:type="spellEnd"/>
+                      <w:r>
+                        <w:rPr>
+                          <w:rFonts w:ascii="Courier New" w:hAnsi="Courier New" w:cs="Courier New"/>
+                          <w:color w:val="000000" w:themeColor="text1"/>
+                          <w:sz w:val="16"/>
+                          <w:szCs w:val="16"/>
+                          <w:lang w:val="en-US"/>
+                        </w:rPr>
+                        <w:t xml:space="preserve"> = </w:t>
+                      </w:r>
+                      <w:proofErr w:type="gramStart"/>
+                      <w:r>
+                        <w:rPr>
+                          <w:rFonts w:ascii="Courier New" w:hAnsi="Courier New" w:cs="Courier New"/>
+                          <w:color w:val="000000" w:themeColor="text1"/>
+                          <w:sz w:val="16"/>
+                          <w:szCs w:val="16"/>
+                          <w:lang w:val="en-US"/>
+                        </w:rPr>
+                        <w:t>resample(</w:t>
+                      </w:r>
+                      <w:proofErr w:type="spellStart"/>
+                      <w:proofErr w:type="gramEnd"/>
+                      <w:r>
+                        <w:rPr>
+                          <w:rFonts w:ascii="Courier New" w:hAnsi="Courier New" w:cs="Courier New"/>
+                          <w:color w:val="000000" w:themeColor="text1"/>
+                          <w:sz w:val="16"/>
+                          <w:szCs w:val="16"/>
+                          <w:lang w:val="en-US"/>
+                        </w:rPr>
+                        <w:t>tasktrain</w:t>
+                      </w:r>
+                      <w:proofErr w:type="spellEnd"/>
+                      <w:r>
+                        <w:rPr>
+                          <w:rFonts w:ascii="Courier New" w:hAnsi="Courier New" w:cs="Courier New"/>
+                          <w:color w:val="000000" w:themeColor="text1"/>
+                          <w:sz w:val="16"/>
+                          <w:szCs w:val="16"/>
+                          <w:lang w:val="en-US"/>
+                        </w:rPr>
+                        <w:t xml:space="preserve">, </w:t>
+                      </w:r>
+                      <w:proofErr w:type="spellStart"/>
+                      <w:r>
+                        <w:rPr>
+                          <w:rFonts w:ascii="Courier New" w:hAnsi="Courier New" w:cs="Courier New"/>
+                          <w:color w:val="000000" w:themeColor="text1"/>
+                          <w:sz w:val="16"/>
+                          <w:szCs w:val="16"/>
+                          <w:lang w:val="en-US"/>
+                        </w:rPr>
+                        <w:t>logreg</w:t>
+                      </w:r>
+                      <w:proofErr w:type="spellEnd"/>
+                      <w:r>
+                        <w:rPr>
+                          <w:rFonts w:ascii="Courier New" w:hAnsi="Courier New" w:cs="Courier New"/>
+                          <w:color w:val="000000" w:themeColor="text1"/>
+                          <w:sz w:val="16"/>
+                          <w:szCs w:val="16"/>
+                          <w:lang w:val="en-US"/>
+                        </w:rPr>
+                        <w:t xml:space="preserve">, </w:t>
+                      </w:r>
+                      <w:proofErr w:type="spellStart"/>
+                      <w:r>
+                        <w:rPr>
+                          <w:rFonts w:ascii="Courier New" w:hAnsi="Courier New" w:cs="Courier New"/>
+                          <w:color w:val="000000" w:themeColor="text1"/>
+                          <w:sz w:val="16"/>
+                          <w:szCs w:val="16"/>
+                          <w:lang w:val="en-US"/>
+                        </w:rPr>
+                        <w:t>cvscheme</w:t>
+                      </w:r>
+                      <w:proofErr w:type="spellEnd"/>
+                      <w:r>
+                        <w:rPr>
+                          <w:rFonts w:ascii="Courier New" w:hAnsi="Courier New" w:cs="Courier New"/>
+                          <w:color w:val="000000" w:themeColor="text1"/>
+                          <w:sz w:val="16"/>
+                          <w:szCs w:val="16"/>
+                          <w:lang w:val="en-US"/>
+                        </w:rPr>
+                        <w:t xml:space="preserve">, </w:t>
+                      </w:r>
+                      <w:proofErr w:type="spellStart"/>
+                      <w:r>
+                        <w:rPr>
+                          <w:rFonts w:ascii="Courier New" w:hAnsi="Courier New" w:cs="Courier New"/>
+                          <w:color w:val="000000" w:themeColor="text1"/>
+                          <w:sz w:val="16"/>
+                          <w:szCs w:val="16"/>
+                          <w:lang w:val="en-US"/>
+                        </w:rPr>
+                        <w:t>store_models</w:t>
+                      </w:r>
+                      <w:proofErr w:type="spellEnd"/>
+                      <w:r>
+                        <w:rPr>
+                          <w:rFonts w:ascii="Courier New" w:hAnsi="Courier New" w:cs="Courier New"/>
+                          <w:color w:val="000000" w:themeColor="text1"/>
+                          <w:sz w:val="16"/>
+                          <w:szCs w:val="16"/>
+                          <w:lang w:val="en-US"/>
+                        </w:rPr>
+                        <w:t>=T)</w:t>
+                      </w:r>
+                    </w:p>
+                    <w:p>
+                      <w:pPr>
+                        <w:spacing w:after="0"/>
+                        <w:rPr>
+                          <w:rFonts w:ascii="Courier New" w:hAnsi="Courier New" w:cs="Courier New"/>
+                          <w:color w:val="000000" w:themeColor="text1"/>
+                          <w:sz w:val="16"/>
+                          <w:szCs w:val="16"/>
+                          <w:lang w:val="en-US"/>
+                        </w:rPr>
+                      </w:pPr>
+                      <w:proofErr w:type="spellStart"/>
+                      <w:r>
+                        <w:rPr>
+                          <w:rFonts w:ascii="Courier New" w:hAnsi="Courier New" w:cs="Courier New"/>
+                          <w:color w:val="000000" w:themeColor="text1"/>
+                          <w:sz w:val="16"/>
+                          <w:szCs w:val="16"/>
+                          <w:lang w:val="en-US"/>
+                        </w:rPr>
+                        <w:t>meanAUCKnn</w:t>
+                      </w:r>
+                      <w:proofErr w:type="spellEnd"/>
+                      <w:r>
+                        <w:rPr>
+                          <w:rFonts w:ascii="Courier New" w:hAnsi="Courier New" w:cs="Courier New"/>
+                          <w:color w:val="000000" w:themeColor="text1"/>
+                          <w:sz w:val="16"/>
+                          <w:szCs w:val="16"/>
+                          <w:lang w:val="en-US"/>
+                        </w:rPr>
+                        <w:t xml:space="preserve"> = </w:t>
+                      </w:r>
+                      <w:proofErr w:type="spellStart"/>
+                      <w:r>
+                        <w:rPr>
+                          <w:rFonts w:ascii="Courier New" w:hAnsi="Courier New" w:cs="Courier New"/>
+                          <w:color w:val="000000" w:themeColor="text1"/>
+                          <w:sz w:val="16"/>
+                          <w:szCs w:val="16"/>
+                          <w:lang w:val="en-US"/>
+                        </w:rPr>
+                        <w:t>lregcy$aggregate</w:t>
+                      </w:r>
+                      <w:proofErr w:type="spellEnd"/>
+                      <w:r>
+                        <w:rPr>
+                          <w:rFonts w:ascii="Courier New" w:hAnsi="Courier New" w:cs="Courier New"/>
+                          <w:color w:val="000000" w:themeColor="text1"/>
+                          <w:sz w:val="16"/>
+                          <w:szCs w:val="16"/>
+                          <w:lang w:val="en-US"/>
+                        </w:rPr>
+                        <w:t>(</w:t>
+                      </w:r>
+                      <w:proofErr w:type="spellStart"/>
+                      <w:r>
+                        <w:rPr>
+                          <w:rFonts w:ascii="Courier New" w:hAnsi="Courier New" w:cs="Courier New"/>
+                          <w:color w:val="000000" w:themeColor="text1"/>
+                          <w:sz w:val="16"/>
+                          <w:szCs w:val="16"/>
+                          <w:lang w:val="en-US"/>
+                        </w:rPr>
+                        <w:t>msr</w:t>
+                      </w:r>
+                      <w:proofErr w:type="spellEnd"/>
+                      <w:r>
+                        <w:rPr>
+                          <w:rFonts w:ascii="Courier New" w:hAnsi="Courier New" w:cs="Courier New"/>
+                          <w:color w:val="000000" w:themeColor="text1"/>
+                          <w:sz w:val="16"/>
+                          <w:szCs w:val="16"/>
+                          <w:lang w:val="en-US"/>
+                        </w:rPr>
+                        <w:t>("</w:t>
+                      </w:r>
+                      <w:proofErr w:type="spellStart"/>
+                      <w:r>
+                        <w:rPr>
+                          <w:rFonts w:ascii="Courier New" w:hAnsi="Courier New" w:cs="Courier New"/>
+                          <w:color w:val="000000" w:themeColor="text1"/>
+                          <w:sz w:val="16"/>
+                          <w:szCs w:val="16"/>
+                          <w:lang w:val="en-US"/>
+                        </w:rPr>
+                        <w:t>classif.auc</w:t>
+                      </w:r>
+                      <w:proofErr w:type="spellEnd"/>
+                      <w:r>
+                        <w:rPr>
+                          <w:rFonts w:ascii="Courier New" w:hAnsi="Courier New" w:cs="Courier New"/>
+                          <w:color w:val="000000" w:themeColor="text1"/>
+                          <w:sz w:val="16"/>
+                          <w:szCs w:val="16"/>
+                          <w:lang w:val="en-US"/>
+                        </w:rPr>
+                        <w:t>"))</w:t>
+                      </w:r>
+                    </w:p>
+                    <w:p>
+                      <w:pPr>
+                        <w:spacing w:after="0"/>
+                        <w:rPr>
+                          <w:rFonts w:ascii="Courier New" w:hAnsi="Courier New" w:cs="Courier New"/>
+                          <w:color w:val="000000" w:themeColor="text1"/>
+                          <w:sz w:val="16"/>
+                          <w:szCs w:val="16"/>
+                          <w:lang w:val="en-US"/>
+                        </w:rPr>
+                      </w:pPr>
+                      <w:proofErr w:type="spellStart"/>
+                      <w:r>
+                        <w:rPr>
+                          <w:rFonts w:ascii="Courier New" w:hAnsi="Courier New" w:cs="Courier New"/>
+                          <w:color w:val="000000" w:themeColor="text1"/>
+                          <w:sz w:val="16"/>
+                          <w:szCs w:val="16"/>
+                          <w:lang w:val="en-US"/>
+                        </w:rPr>
+                        <w:t>meanAUCKnn</w:t>
+                      </w:r>
+                      <w:proofErr w:type="spellEnd"/>
+                    </w:p>
+                    <w:p>
+                      <w:pPr>
+                        <w:spacing w:after="0"/>
+                        <w:rPr>
+                          <w:rFonts w:ascii="Courier New" w:hAnsi="Courier New" w:cs="Courier New"/>
+                          <w:color w:val="000000" w:themeColor="text1"/>
+                          <w:sz w:val="16"/>
+                          <w:szCs w:val="16"/>
+                          <w:lang w:val="en-US"/>
+                        </w:rPr>
+                      </w:pPr>
+                      <w:proofErr w:type="spellStart"/>
+                      <w:proofErr w:type="gramStart"/>
+                      <w:r>
+                        <w:rPr>
+                          <w:rFonts w:ascii="Courier New" w:hAnsi="Courier New" w:cs="Courier New"/>
+                          <w:color w:val="000000" w:themeColor="text1"/>
+                          <w:sz w:val="16"/>
+                          <w:szCs w:val="16"/>
+                          <w:lang w:val="en-US"/>
+                        </w:rPr>
+                        <w:t>autoplot</w:t>
+                      </w:r>
+                      <w:proofErr w:type="spellEnd"/>
+                      <w:r>
+                        <w:rPr>
+                          <w:rFonts w:ascii="Courier New" w:hAnsi="Courier New" w:cs="Courier New"/>
+                          <w:color w:val="000000" w:themeColor="text1"/>
+                          <w:sz w:val="16"/>
+                          <w:szCs w:val="16"/>
+                          <w:lang w:val="en-US"/>
+                        </w:rPr>
+                        <w:t>(</w:t>
+                      </w:r>
+                      <w:proofErr w:type="spellStart"/>
+                      <w:proofErr w:type="gramEnd"/>
+                      <w:r>
+                        <w:rPr>
+                          <w:rFonts w:ascii="Courier New" w:hAnsi="Courier New" w:cs="Courier New"/>
+                          <w:color w:val="000000" w:themeColor="text1"/>
+                          <w:sz w:val="16"/>
+                          <w:szCs w:val="16"/>
+                          <w:lang w:val="en-US"/>
+                        </w:rPr>
+                        <w:t>lregcy</w:t>
+                      </w:r>
+                      <w:proofErr w:type="spellEnd"/>
+                      <w:r>
+                        <w:rPr>
+                          <w:rFonts w:ascii="Courier New" w:hAnsi="Courier New" w:cs="Courier New"/>
+                          <w:color w:val="000000" w:themeColor="text1"/>
+                          <w:sz w:val="16"/>
+                          <w:szCs w:val="16"/>
+                          <w:lang w:val="en-US"/>
+                        </w:rPr>
+                        <w:t>, type="roc")</w:t>
+                      </w:r>
+                    </w:p>
+                    <w:p>
+                      <w:pPr>
+                        <w:spacing w:after="0"/>
+                        <w:rPr>
+                          <w:rFonts w:ascii="Courier New" w:hAnsi="Courier New" w:cs="Courier New"/>
+                          <w:color w:val="000000" w:themeColor="text1"/>
+                          <w:sz w:val="16"/>
+                          <w:szCs w:val="16"/>
+                          <w:lang w:val="en-US"/>
+                        </w:rPr>
+                      </w:pPr>
+                    </w:p>
+                    <w:p>
+                      <w:pPr>
+                        <w:pStyle w:val="ListParagraph"/>
+                        <w:numPr>
+                          <w:ilvl w:val="0"/>
+                          <w:numId w:val="12"/>
+                        </w:numPr>
+                        <w:spacing w:after="0"/>
+                        <w:rPr>
+                          <w:rFonts w:ascii="Courier New" w:hAnsi="Courier New" w:cs="Courier New"/>
+                          <w:color w:val="000000" w:themeColor="text1"/>
+                          <w:sz w:val="16"/>
+                          <w:szCs w:val="16"/>
+                          <w:lang w:val="en-US"/>
+                        </w:rPr>
+                      </w:pPr>
+                      <w:r>
+                        <w:rPr>
+                          <w:rFonts w:ascii="Courier New" w:hAnsi="Courier New" w:cs="Courier New"/>
+                          <w:color w:val="000000" w:themeColor="text1"/>
+                          <w:sz w:val="16"/>
+                          <w:szCs w:val="16"/>
+                          <w:lang w:val="en-US"/>
+                        </w:rPr>
+                        <w:t xml:space="preserve">KNN performs slightly </w:t>
+                      </w:r>
+                      <w:proofErr w:type="gramStart"/>
+                      <w:r>
+                        <w:rPr>
+                          <w:rFonts w:ascii="Courier New" w:hAnsi="Courier New" w:cs="Courier New"/>
+                          <w:color w:val="000000" w:themeColor="text1"/>
+                          <w:sz w:val="16"/>
+                          <w:szCs w:val="16"/>
+                          <w:lang w:val="en-US"/>
+                        </w:rPr>
+                        <w:t>better</w:t>
+                      </w:r>
+                      <w:proofErr w:type="gramEnd"/>
                     </w:p>
                   </w:txbxContent>
                 </v:textbox>
@@ -3790,6 +5496,7 @@
           <w:i/>
           <w:iCs/>
         </w:rPr>
+        <w:lastRenderedPageBreak/>
         <w:t>Does one dominate the other?</w:t>
       </w:r>
     </w:p>
@@ -3809,7 +5516,6 @@
           <w:i/>
           <w:iCs/>
         </w:rPr>
-        <w:lastRenderedPageBreak/>
         <w:t>Are there any points where we might be able to conclude that one algorithm performs better than the other (in terms of sensitivity)?</w:t>
       </w:r>
     </w:p>
@@ -5190,7 +6896,6 @@
           <w:b/>
           <w:bCs/>
         </w:rPr>
-        <w:lastRenderedPageBreak/>
         <w:t xml:space="preserve">Building a model to deploy, and evaluating </w:t>
       </w:r>
       <w:proofErr w:type="gramStart"/>
@@ -9525,11 +11230,6 @@
         <w:docPartUnique/>
       </w:docPartObj>
     </w:sdtPr>
-    <w:sdtEndPr>
-      <w:rPr>
-        <w:rStyle w:val="PageNumber"/>
-      </w:rPr>
-    </w:sdtEndPr>
     <w:sdtContent>
       <w:p>
         <w:pPr>
@@ -9582,11 +11282,6 @@
         <w:docPartUnique/>
       </w:docPartObj>
     </w:sdtPr>
-    <w:sdtEndPr>
-      <w:rPr>
-        <w:rStyle w:val="PageNumber"/>
-      </w:rPr>
-    </w:sdtEndPr>
     <w:sdtContent>
       <w:p>
         <w:pPr>
@@ -10482,6 +12177,118 @@
     </w:lvl>
   </w:abstractNum>
   <w:abstractNum w:abstractNumId="8" w15:restartNumberingAfterBreak="0">
+    <w:nsid w:val="68890E42"/>
+    <w:multiLevelType w:val="hybridMultilevel"/>
+    <w:tmpl w:val="B75E0A9C"/>
+    <w:lvl w:ilvl="0" w:tplc="14AC6E6C">
+      <w:numFmt w:val="bullet"/>
+      <w:lvlText w:val="-"/>
+      <w:lvlJc w:val="left"/>
+      <w:pPr>
+        <w:ind w:left="720" w:hanging="360"/>
+      </w:pPr>
+      <w:rPr>
+        <w:rFonts w:ascii="Courier New" w:eastAsiaTheme="minorHAnsi" w:hAnsi="Courier New" w:cs="Courier New" w:hint="default"/>
+      </w:rPr>
+    </w:lvl>
+    <w:lvl w:ilvl="1" w:tplc="08090003" w:tentative="1">
+      <w:start w:val="1"/>
+      <w:numFmt w:val="bullet"/>
+      <w:lvlText w:val="o"/>
+      <w:lvlJc w:val="left"/>
+      <w:pPr>
+        <w:ind w:left="1440" w:hanging="360"/>
+      </w:pPr>
+      <w:rPr>
+        <w:rFonts w:ascii="Courier New" w:hAnsi="Courier New" w:cs="Courier New" w:hint="default"/>
+      </w:rPr>
+    </w:lvl>
+    <w:lvl w:ilvl="2" w:tplc="08090005" w:tentative="1">
+      <w:start w:val="1"/>
+      <w:numFmt w:val="bullet"/>
+      <w:lvlText w:val=""/>
+      <w:lvlJc w:val="left"/>
+      <w:pPr>
+        <w:ind w:left="2160" w:hanging="360"/>
+      </w:pPr>
+      <w:rPr>
+        <w:rFonts w:ascii="Wingdings" w:hAnsi="Wingdings" w:hint="default"/>
+      </w:rPr>
+    </w:lvl>
+    <w:lvl w:ilvl="3" w:tplc="08090001" w:tentative="1">
+      <w:start w:val="1"/>
+      <w:numFmt w:val="bullet"/>
+      <w:lvlText w:val=""/>
+      <w:lvlJc w:val="left"/>
+      <w:pPr>
+        <w:ind w:left="2880" w:hanging="360"/>
+      </w:pPr>
+      <w:rPr>
+        <w:rFonts w:ascii="Symbol" w:hAnsi="Symbol" w:hint="default"/>
+      </w:rPr>
+    </w:lvl>
+    <w:lvl w:ilvl="4" w:tplc="08090003" w:tentative="1">
+      <w:start w:val="1"/>
+      <w:numFmt w:val="bullet"/>
+      <w:lvlText w:val="o"/>
+      <w:lvlJc w:val="left"/>
+      <w:pPr>
+        <w:ind w:left="3600" w:hanging="360"/>
+      </w:pPr>
+      <w:rPr>
+        <w:rFonts w:ascii="Courier New" w:hAnsi="Courier New" w:cs="Courier New" w:hint="default"/>
+      </w:rPr>
+    </w:lvl>
+    <w:lvl w:ilvl="5" w:tplc="08090005" w:tentative="1">
+      <w:start w:val="1"/>
+      <w:numFmt w:val="bullet"/>
+      <w:lvlText w:val=""/>
+      <w:lvlJc w:val="left"/>
+      <w:pPr>
+        <w:ind w:left="4320" w:hanging="360"/>
+      </w:pPr>
+      <w:rPr>
+        <w:rFonts w:ascii="Wingdings" w:hAnsi="Wingdings" w:hint="default"/>
+      </w:rPr>
+    </w:lvl>
+    <w:lvl w:ilvl="6" w:tplc="08090001" w:tentative="1">
+      <w:start w:val="1"/>
+      <w:numFmt w:val="bullet"/>
+      <w:lvlText w:val=""/>
+      <w:lvlJc w:val="left"/>
+      <w:pPr>
+        <w:ind w:left="5040" w:hanging="360"/>
+      </w:pPr>
+      <w:rPr>
+        <w:rFonts w:ascii="Symbol" w:hAnsi="Symbol" w:hint="default"/>
+      </w:rPr>
+    </w:lvl>
+    <w:lvl w:ilvl="7" w:tplc="08090003" w:tentative="1">
+      <w:start w:val="1"/>
+      <w:numFmt w:val="bullet"/>
+      <w:lvlText w:val="o"/>
+      <w:lvlJc w:val="left"/>
+      <w:pPr>
+        <w:ind w:left="5760" w:hanging="360"/>
+      </w:pPr>
+      <w:rPr>
+        <w:rFonts w:ascii="Courier New" w:hAnsi="Courier New" w:cs="Courier New" w:hint="default"/>
+      </w:rPr>
+    </w:lvl>
+    <w:lvl w:ilvl="8" w:tplc="08090005" w:tentative="1">
+      <w:start w:val="1"/>
+      <w:numFmt w:val="bullet"/>
+      <w:lvlText w:val=""/>
+      <w:lvlJc w:val="left"/>
+      <w:pPr>
+        <w:ind w:left="6480" w:hanging="360"/>
+      </w:pPr>
+      <w:rPr>
+        <w:rFonts w:ascii="Wingdings" w:hAnsi="Wingdings" w:hint="default"/>
+      </w:rPr>
+    </w:lvl>
+  </w:abstractNum>
+  <w:abstractNum w:abstractNumId="9" w15:restartNumberingAfterBreak="0">
     <w:nsid w:val="6E9C17C4"/>
     <w:multiLevelType w:val="hybridMultilevel"/>
     <w:tmpl w:val="5D96ABFA"/>
@@ -10594,7 +12401,7 @@
       </w:rPr>
     </w:lvl>
   </w:abstractNum>
-  <w:abstractNum w:abstractNumId="9" w15:restartNumberingAfterBreak="0">
+  <w:abstractNum w:abstractNumId="10" w15:restartNumberingAfterBreak="0">
     <w:nsid w:val="701E76FB"/>
     <w:multiLevelType w:val="hybridMultilevel"/>
     <w:tmpl w:val="80666E78"/>
@@ -10707,7 +12514,7 @@
       </w:rPr>
     </w:lvl>
   </w:abstractNum>
-  <w:abstractNum w:abstractNumId="10" w15:restartNumberingAfterBreak="0">
+  <w:abstractNum w:abstractNumId="11" w15:restartNumberingAfterBreak="0">
     <w:nsid w:val="7CAD41D1"/>
     <w:multiLevelType w:val="hybridMultilevel"/>
     <w:tmpl w:val="DD465664"/>
@@ -10830,13 +12637,13 @@
     <w:abstractNumId w:val="0"/>
   </w:num>
   <w:num w:numId="4" w16cid:durableId="532427257">
-    <w:abstractNumId w:val="8"/>
+    <w:abstractNumId w:val="9"/>
   </w:num>
   <w:num w:numId="5" w16cid:durableId="1880777756">
     <w:abstractNumId w:val="2"/>
   </w:num>
   <w:num w:numId="6" w16cid:durableId="704913712">
-    <w:abstractNumId w:val="9"/>
+    <w:abstractNumId w:val="10"/>
   </w:num>
   <w:num w:numId="7" w16cid:durableId="2019189539">
     <w:abstractNumId w:val="7"/>
@@ -10845,13 +12652,16 @@
     <w:abstractNumId w:val="3"/>
   </w:num>
   <w:num w:numId="9" w16cid:durableId="2090342017">
-    <w:abstractNumId w:val="10"/>
+    <w:abstractNumId w:val="11"/>
   </w:num>
   <w:num w:numId="10" w16cid:durableId="31613153">
     <w:abstractNumId w:val="5"/>
   </w:num>
   <w:num w:numId="11" w16cid:durableId="378362941">
     <w:abstractNumId w:val="4"/>
+  </w:num>
+  <w:num w:numId="12" w16cid:durableId="84769520">
+    <w:abstractNumId w:val="8"/>
   </w:num>
 </w:numbering>
 </file>
@@ -11865,14 +13675,12 @@
 </file>
 
 <file path=customXml/item1.xml><?xml version="1.0" encoding="utf-8"?>
-<p:properties xmlns:p="http://schemas.microsoft.com/office/2006/metadata/properties" xmlns:xsi="http://www.w3.org/2001/XMLSchema-instance" xmlns:pc="http://schemas.microsoft.com/office/infopath/2007/PartnerControls">
-  <documentManagement>
-    <lcf76f155ced4ddcb4097134ff3c332f xmlns="e160911a-7a49-41f4-8ab0-552a991ba164">
-      <Terms xmlns="http://schemas.microsoft.com/office/infopath/2007/PartnerControls"/>
-    </lcf76f155ced4ddcb4097134ff3c332f>
-    <TaxCatchAll xmlns="8cbf9462-45ae-47f1-96f2-c7889104eb9e" xsi:nil="true"/>
-  </documentManagement>
-</p:properties>
+<?mso-contentType ?>
+<FormTemplates xmlns="http://schemas.microsoft.com/sharepoint/v3/contenttype/forms">
+  <Display>DocumentLibraryForm</Display>
+  <Edit>DocumentLibraryForm</Edit>
+  <New>DocumentLibraryForm</New>
+</FormTemplates>
 </file>
 
 <file path=customXml/item2.xml><?xml version="1.0" encoding="utf-8"?>
@@ -12125,21 +13933,20 @@
 </file>
 
 <file path=customXml/item3.xml><?xml version="1.0" encoding="utf-8"?>
-<?mso-contentType ?>
-<FormTemplates xmlns="http://schemas.microsoft.com/sharepoint/v3/contenttype/forms">
-  <Display>DocumentLibraryForm</Display>
-  <Edit>DocumentLibraryForm</Edit>
-  <New>DocumentLibraryForm</New>
-</FormTemplates>
+<p:properties xmlns:p="http://schemas.microsoft.com/office/2006/metadata/properties" xmlns:xsi="http://www.w3.org/2001/XMLSchema-instance" xmlns:pc="http://schemas.microsoft.com/office/infopath/2007/PartnerControls">
+  <documentManagement>
+    <lcf76f155ced4ddcb4097134ff3c332f xmlns="e160911a-7a49-41f4-8ab0-552a991ba164">
+      <Terms xmlns="http://schemas.microsoft.com/office/infopath/2007/PartnerControls"/>
+    </lcf76f155ced4ddcb4097134ff3c332f>
+    <TaxCatchAll xmlns="8cbf9462-45ae-47f1-96f2-c7889104eb9e" xsi:nil="true"/>
+  </documentManagement>
+</p:properties>
 </file>
 
 <file path=customXml/itemProps1.xml><?xml version="1.0" encoding="utf-8"?>
-<ds:datastoreItem xmlns:ds="http://schemas.openxmlformats.org/officeDocument/2006/customXml" ds:itemID="{85418593-971E-496C-A18F-B9AA96B237F9}">
+<ds:datastoreItem xmlns:ds="http://schemas.openxmlformats.org/officeDocument/2006/customXml" ds:itemID="{6FA055A0-55A5-43E7-8315-C0384B20BDF1}">
   <ds:schemaRefs>
-    <ds:schemaRef ds:uri="http://schemas.microsoft.com/office/2006/metadata/properties"/>
-    <ds:schemaRef ds:uri="http://schemas.microsoft.com/office/infopath/2007/PartnerControls"/>
-    <ds:schemaRef ds:uri="e160911a-7a49-41f4-8ab0-552a991ba164"/>
-    <ds:schemaRef ds:uri="8cbf9462-45ae-47f1-96f2-c7889104eb9e"/>
+    <ds:schemaRef ds:uri="http://schemas.microsoft.com/sharepoint/v3/contenttype/forms"/>
   </ds:schemaRefs>
 </ds:datastoreItem>
 </file>
@@ -12164,9 +13971,12 @@
 </file>
 
 <file path=customXml/itemProps3.xml><?xml version="1.0" encoding="utf-8"?>
-<ds:datastoreItem xmlns:ds="http://schemas.openxmlformats.org/officeDocument/2006/customXml" ds:itemID="{6FA055A0-55A5-43E7-8315-C0384B20BDF1}">
+<ds:datastoreItem xmlns:ds="http://schemas.openxmlformats.org/officeDocument/2006/customXml" ds:itemID="{85418593-971E-496C-A18F-B9AA96B237F9}">
   <ds:schemaRefs>
-    <ds:schemaRef ds:uri="http://schemas.microsoft.com/sharepoint/v3/contenttype/forms"/>
+    <ds:schemaRef ds:uri="http://schemas.microsoft.com/office/2006/metadata/properties"/>
+    <ds:schemaRef ds:uri="http://schemas.microsoft.com/office/infopath/2007/PartnerControls"/>
+    <ds:schemaRef ds:uri="e160911a-7a49-41f4-8ab0-552a991ba164"/>
+    <ds:schemaRef ds:uri="8cbf9462-45ae-47f1-96f2-c7889104eb9e"/>
   </ds:schemaRefs>
 </ds:datastoreItem>
 </file>
</xml_diff>